<commit_message>
Added research for second question
</commit_message>
<xml_diff>
--- a/1. Analysis/Analysis document.docx
+++ b/1. Analysis/Analysis document.docx
@@ -505,7 +505,7 @@
     </w:p>
     <w:p>
       <w:pPr>
-        <w:pStyle w:val="Kop4"/>
+        <w:pStyle w:val="Heading4"/>
         <w:rPr>
           <w:lang w:val="en-US"/>
         </w:rPr>
@@ -1152,1826 +1152,6 @@
         </w:rPr>
       </w:pPr>
     </w:p>
-    <w:p>
-      <w:pPr>
-        <w:spacing w:after="200" w:line="276" w:lineRule="auto"/>
-        <w:rPr>
-          <w:b/>
-          <w:sz w:val="24"/>
-        </w:rPr>
-      </w:pPr>
-      <w:r>
-        <w:rPr>
-          <w:b/>
-          <w:sz w:val="24"/>
-        </w:rPr>
-        <w:br w:type="page"/>
-      </w:r>
-    </w:p>
-    <w:sdt>
-      <w:sdtPr>
-        <w:rPr>
-          <w:rFonts w:ascii="Arial" w:eastAsia="Times New Roman" w:hAnsi="Arial" w:cs="Times New Roman"/>
-          <w:color w:val="auto"/>
-          <w:sz w:val="20"/>
-          <w:szCs w:val="20"/>
-          <w:lang w:val="en-US" w:eastAsia="en-US"/>
-        </w:rPr>
-        <w:id w:val="-905686795"/>
-        <w:docPartObj>
-          <w:docPartGallery w:val="Table of Contents"/>
-          <w:docPartUnique/>
-        </w:docPartObj>
-      </w:sdtPr>
-      <w:sdtEndPr>
-        <w:rPr>
-          <w:b/>
-          <w:bCs/>
-        </w:rPr>
-      </w:sdtEndPr>
-      <w:sdtContent>
-        <w:p>
-          <w:pPr>
-            <w:pStyle w:val="Kopvaninhoudsopgave"/>
-          </w:pPr>
-          <w:proofErr w:type="spellStart"/>
-          <w:r>
-            <w:t>Table</w:t>
-          </w:r>
-          <w:proofErr w:type="spellEnd"/>
-          <w:r>
-            <w:t xml:space="preserve"> of contents</w:t>
-          </w:r>
-        </w:p>
-        <w:p>
-          <w:pPr>
-            <w:pStyle w:val="Inhopg1"/>
-            <w:tabs>
-              <w:tab w:val="left" w:pos="440"/>
-            </w:tabs>
-            <w:rPr>
-              <w:rFonts w:asciiTheme="minorHAnsi" w:eastAsiaTheme="minorEastAsia" w:hAnsiTheme="minorHAnsi" w:cstheme="minorBidi"/>
-              <w:noProof/>
-              <w:szCs w:val="22"/>
-              <w:lang w:eastAsia="nl-NL"/>
-            </w:rPr>
-          </w:pPr>
-          <w:r>
-            <w:rPr>
-              <w:lang w:val="en-US"/>
-            </w:rPr>
-            <w:fldChar w:fldCharType="begin"/>
-          </w:r>
-          <w:r>
-            <w:rPr>
-              <w:lang w:val="en-US"/>
-            </w:rPr>
-            <w:instrText xml:space="preserve"> TOC \o "1-3" \h \z \u </w:instrText>
-          </w:r>
-          <w:r>
-            <w:rPr>
-              <w:lang w:val="en-US"/>
-            </w:rPr>
-            <w:fldChar w:fldCharType="separate"/>
-          </w:r>
-          <w:hyperlink w:anchor="_Toc127450361" w:history="1">
-            <w:r>
-              <w:rPr>
-                <w:rStyle w:val="Hyperlink"/>
-                <w:noProof/>
-                <w:lang w:val="en-US"/>
-              </w:rPr>
-              <w:t>1.</w:t>
-            </w:r>
-            <w:r>
-              <w:rPr>
-                <w:rFonts w:asciiTheme="minorHAnsi" w:eastAsiaTheme="minorEastAsia" w:hAnsiTheme="minorHAnsi" w:cstheme="minorBidi"/>
-                <w:noProof/>
-                <w:szCs w:val="22"/>
-                <w:lang w:eastAsia="nl-NL"/>
-              </w:rPr>
-              <w:tab/>
-            </w:r>
-            <w:r>
-              <w:rPr>
-                <w:rStyle w:val="Hyperlink"/>
-                <w:noProof/>
-                <w:lang w:val="en-US"/>
-              </w:rPr>
-              <w:t>Project Assignment</w:t>
-            </w:r>
-            <w:r>
-              <w:rPr>
-                <w:noProof/>
-                <w:webHidden/>
-              </w:rPr>
-              <w:tab/>
-            </w:r>
-            <w:r>
-              <w:rPr>
-                <w:noProof/>
-                <w:webHidden/>
-              </w:rPr>
-              <w:fldChar w:fldCharType="begin"/>
-            </w:r>
-            <w:r>
-              <w:rPr>
-                <w:noProof/>
-                <w:webHidden/>
-              </w:rPr>
-              <w:instrText xml:space="preserve"> PAGEREF _Toc127450361 \h </w:instrText>
-            </w:r>
-            <w:r>
-              <w:rPr>
-                <w:noProof/>
-                <w:webHidden/>
-              </w:rPr>
-            </w:r>
-            <w:r>
-              <w:rPr>
-                <w:noProof/>
-                <w:webHidden/>
-              </w:rPr>
-              <w:fldChar w:fldCharType="separate"/>
-            </w:r>
-            <w:r>
-              <w:rPr>
-                <w:noProof/>
-                <w:webHidden/>
-              </w:rPr>
-              <w:t>4</w:t>
-            </w:r>
-            <w:r>
-              <w:rPr>
-                <w:noProof/>
-                <w:webHidden/>
-              </w:rPr>
-              <w:fldChar w:fldCharType="end"/>
-            </w:r>
-          </w:hyperlink>
-        </w:p>
-        <w:p>
-          <w:pPr>
-            <w:pStyle w:val="Inhopg2"/>
-            <w:tabs>
-              <w:tab w:val="left" w:pos="880"/>
-            </w:tabs>
-            <w:rPr>
-              <w:rFonts w:asciiTheme="minorHAnsi" w:eastAsiaTheme="minorEastAsia" w:hAnsiTheme="minorHAnsi" w:cstheme="minorBidi"/>
-              <w:noProof/>
-              <w:sz w:val="22"/>
-              <w:szCs w:val="22"/>
-              <w:lang w:eastAsia="nl-NL"/>
-            </w:rPr>
-          </w:pPr>
-          <w:hyperlink w:anchor="_Toc127450362" w:history="1">
-            <w:r>
-              <w:rPr>
-                <w:rStyle w:val="Hyperlink"/>
-                <w:noProof/>
-                <w:lang w:val="en-US"/>
-                <w14:scene3d>
-                  <w14:camera w14:prst="orthographicFront"/>
-                  <w14:lightRig w14:rig="threePt" w14:dir="t">
-                    <w14:rot w14:lat="0" w14:lon="0" w14:rev="0"/>
-                  </w14:lightRig>
-                </w14:scene3d>
-              </w:rPr>
-              <w:t>1.1</w:t>
-            </w:r>
-            <w:r>
-              <w:rPr>
-                <w:rFonts w:asciiTheme="minorHAnsi" w:eastAsiaTheme="minorEastAsia" w:hAnsiTheme="minorHAnsi" w:cstheme="minorBidi"/>
-                <w:noProof/>
-                <w:sz w:val="22"/>
-                <w:szCs w:val="22"/>
-                <w:lang w:eastAsia="nl-NL"/>
-              </w:rPr>
-              <w:tab/>
-            </w:r>
-            <w:r>
-              <w:rPr>
-                <w:rStyle w:val="Hyperlink"/>
-                <w:noProof/>
-                <w:lang w:val="en-US"/>
-              </w:rPr>
-              <w:t>Context</w:t>
-            </w:r>
-            <w:r>
-              <w:rPr>
-                <w:noProof/>
-                <w:webHidden/>
-              </w:rPr>
-              <w:tab/>
-            </w:r>
-            <w:r>
-              <w:rPr>
-                <w:noProof/>
-                <w:webHidden/>
-              </w:rPr>
-              <w:fldChar w:fldCharType="begin"/>
-            </w:r>
-            <w:r>
-              <w:rPr>
-                <w:noProof/>
-                <w:webHidden/>
-              </w:rPr>
-              <w:instrText xml:space="preserve"> PAGEREF _Toc127450362 \h </w:instrText>
-            </w:r>
-            <w:r>
-              <w:rPr>
-                <w:noProof/>
-                <w:webHidden/>
-              </w:rPr>
-            </w:r>
-            <w:r>
-              <w:rPr>
-                <w:noProof/>
-                <w:webHidden/>
-              </w:rPr>
-              <w:fldChar w:fldCharType="separate"/>
-            </w:r>
-            <w:r>
-              <w:rPr>
-                <w:noProof/>
-                <w:webHidden/>
-              </w:rPr>
-              <w:t>4</w:t>
-            </w:r>
-            <w:r>
-              <w:rPr>
-                <w:noProof/>
-                <w:webHidden/>
-              </w:rPr>
-              <w:fldChar w:fldCharType="end"/>
-            </w:r>
-          </w:hyperlink>
-        </w:p>
-        <w:p>
-          <w:pPr>
-            <w:pStyle w:val="Inhopg2"/>
-            <w:tabs>
-              <w:tab w:val="left" w:pos="880"/>
-            </w:tabs>
-            <w:rPr>
-              <w:rFonts w:asciiTheme="minorHAnsi" w:eastAsiaTheme="minorEastAsia" w:hAnsiTheme="minorHAnsi" w:cstheme="minorBidi"/>
-              <w:noProof/>
-              <w:sz w:val="22"/>
-              <w:szCs w:val="22"/>
-              <w:lang w:eastAsia="nl-NL"/>
-            </w:rPr>
-          </w:pPr>
-          <w:hyperlink w:anchor="_Toc127450363" w:history="1">
-            <w:r>
-              <w:rPr>
-                <w:rStyle w:val="Hyperlink"/>
-                <w:noProof/>
-                <w:lang w:val="en-US"/>
-                <w14:scene3d>
-                  <w14:camera w14:prst="orthographicFront"/>
-                  <w14:lightRig w14:rig="threePt" w14:dir="t">
-                    <w14:rot w14:lat="0" w14:lon="0" w14:rev="0"/>
-                  </w14:lightRig>
-                </w14:scene3d>
-              </w:rPr>
-              <w:t>1.2</w:t>
-            </w:r>
-            <w:r>
-              <w:rPr>
-                <w:rFonts w:asciiTheme="minorHAnsi" w:eastAsiaTheme="minorEastAsia" w:hAnsiTheme="minorHAnsi" w:cstheme="minorBidi"/>
-                <w:noProof/>
-                <w:sz w:val="22"/>
-                <w:szCs w:val="22"/>
-                <w:lang w:eastAsia="nl-NL"/>
-              </w:rPr>
-              <w:tab/>
-            </w:r>
-            <w:r>
-              <w:rPr>
-                <w:rStyle w:val="Hyperlink"/>
-                <w:noProof/>
-                <w:lang w:val="en-US"/>
-              </w:rPr>
-              <w:t>Goal of the project</w:t>
-            </w:r>
-            <w:r>
-              <w:rPr>
-                <w:noProof/>
-                <w:webHidden/>
-              </w:rPr>
-              <w:tab/>
-            </w:r>
-            <w:r>
-              <w:rPr>
-                <w:noProof/>
-                <w:webHidden/>
-              </w:rPr>
-              <w:fldChar w:fldCharType="begin"/>
-            </w:r>
-            <w:r>
-              <w:rPr>
-                <w:noProof/>
-                <w:webHidden/>
-              </w:rPr>
-              <w:instrText xml:space="preserve"> PAGEREF _Toc127450363 \h </w:instrText>
-            </w:r>
-            <w:r>
-              <w:rPr>
-                <w:noProof/>
-                <w:webHidden/>
-              </w:rPr>
-            </w:r>
-            <w:r>
-              <w:rPr>
-                <w:noProof/>
-                <w:webHidden/>
-              </w:rPr>
-              <w:fldChar w:fldCharType="separate"/>
-            </w:r>
-            <w:r>
-              <w:rPr>
-                <w:noProof/>
-                <w:webHidden/>
-              </w:rPr>
-              <w:t>4</w:t>
-            </w:r>
-            <w:r>
-              <w:rPr>
-                <w:noProof/>
-                <w:webHidden/>
-              </w:rPr>
-              <w:fldChar w:fldCharType="end"/>
-            </w:r>
-          </w:hyperlink>
-        </w:p>
-        <w:p>
-          <w:pPr>
-            <w:pStyle w:val="Inhopg2"/>
-            <w:tabs>
-              <w:tab w:val="left" w:pos="880"/>
-            </w:tabs>
-            <w:rPr>
-              <w:rFonts w:asciiTheme="minorHAnsi" w:eastAsiaTheme="minorEastAsia" w:hAnsiTheme="minorHAnsi" w:cstheme="minorBidi"/>
-              <w:noProof/>
-              <w:sz w:val="22"/>
-              <w:szCs w:val="22"/>
-              <w:lang w:eastAsia="nl-NL"/>
-            </w:rPr>
-          </w:pPr>
-          <w:hyperlink w:anchor="_Toc127450364" w:history="1">
-            <w:r>
-              <w:rPr>
-                <w:rStyle w:val="Hyperlink"/>
-                <w:noProof/>
-                <w:lang w:val="en-US"/>
-                <w14:scene3d>
-                  <w14:camera w14:prst="orthographicFront"/>
-                  <w14:lightRig w14:rig="threePt" w14:dir="t">
-                    <w14:rot w14:lat="0" w14:lon="0" w14:rev="0"/>
-                  </w14:lightRig>
-                </w14:scene3d>
-              </w:rPr>
-              <w:t>1.3</w:t>
-            </w:r>
-            <w:r>
-              <w:rPr>
-                <w:rFonts w:asciiTheme="minorHAnsi" w:eastAsiaTheme="minorEastAsia" w:hAnsiTheme="minorHAnsi" w:cstheme="minorBidi"/>
-                <w:noProof/>
-                <w:sz w:val="22"/>
-                <w:szCs w:val="22"/>
-                <w:lang w:eastAsia="nl-NL"/>
-              </w:rPr>
-              <w:tab/>
-            </w:r>
-            <w:r>
-              <w:rPr>
-                <w:rStyle w:val="Hyperlink"/>
-                <w:noProof/>
-                <w:lang w:val="en-US"/>
-              </w:rPr>
-              <w:t>Scope and preconditions</w:t>
-            </w:r>
-            <w:r>
-              <w:rPr>
-                <w:noProof/>
-                <w:webHidden/>
-              </w:rPr>
-              <w:tab/>
-            </w:r>
-            <w:r>
-              <w:rPr>
-                <w:noProof/>
-                <w:webHidden/>
-              </w:rPr>
-              <w:fldChar w:fldCharType="begin"/>
-            </w:r>
-            <w:r>
-              <w:rPr>
-                <w:noProof/>
-                <w:webHidden/>
-              </w:rPr>
-              <w:instrText xml:space="preserve"> PAGEREF _Toc127450364 \h </w:instrText>
-            </w:r>
-            <w:r>
-              <w:rPr>
-                <w:noProof/>
-                <w:webHidden/>
-              </w:rPr>
-            </w:r>
-            <w:r>
-              <w:rPr>
-                <w:noProof/>
-                <w:webHidden/>
-              </w:rPr>
-              <w:fldChar w:fldCharType="separate"/>
-            </w:r>
-            <w:r>
-              <w:rPr>
-                <w:noProof/>
-                <w:webHidden/>
-              </w:rPr>
-              <w:t>4</w:t>
-            </w:r>
-            <w:r>
-              <w:rPr>
-                <w:noProof/>
-                <w:webHidden/>
-              </w:rPr>
-              <w:fldChar w:fldCharType="end"/>
-            </w:r>
-          </w:hyperlink>
-        </w:p>
-        <w:p>
-          <w:pPr>
-            <w:pStyle w:val="Inhopg2"/>
-            <w:tabs>
-              <w:tab w:val="left" w:pos="880"/>
-            </w:tabs>
-            <w:rPr>
-              <w:rFonts w:asciiTheme="minorHAnsi" w:eastAsiaTheme="minorEastAsia" w:hAnsiTheme="minorHAnsi" w:cstheme="minorBidi"/>
-              <w:noProof/>
-              <w:sz w:val="22"/>
-              <w:szCs w:val="22"/>
-              <w:lang w:eastAsia="nl-NL"/>
-            </w:rPr>
-          </w:pPr>
-          <w:hyperlink w:anchor="_Toc127450365" w:history="1">
-            <w:r>
-              <w:rPr>
-                <w:rStyle w:val="Hyperlink"/>
-                <w:noProof/>
-                <w:lang w:val="en-US"/>
-                <w14:scene3d>
-                  <w14:camera w14:prst="orthographicFront"/>
-                  <w14:lightRig w14:rig="threePt" w14:dir="t">
-                    <w14:rot w14:lat="0" w14:lon="0" w14:rev="0"/>
-                  </w14:lightRig>
-                </w14:scene3d>
-              </w:rPr>
-              <w:t>1.4</w:t>
-            </w:r>
-            <w:r>
-              <w:rPr>
-                <w:rFonts w:asciiTheme="minorHAnsi" w:eastAsiaTheme="minorEastAsia" w:hAnsiTheme="minorHAnsi" w:cstheme="minorBidi"/>
-                <w:noProof/>
-                <w:sz w:val="22"/>
-                <w:szCs w:val="22"/>
-                <w:lang w:eastAsia="nl-NL"/>
-              </w:rPr>
-              <w:tab/>
-            </w:r>
-            <w:r>
-              <w:rPr>
-                <w:rStyle w:val="Hyperlink"/>
-                <w:noProof/>
-                <w:lang w:val="en-US"/>
-              </w:rPr>
-              <w:t>Strategy</w:t>
-            </w:r>
-            <w:r>
-              <w:rPr>
-                <w:noProof/>
-                <w:webHidden/>
-              </w:rPr>
-              <w:tab/>
-            </w:r>
-            <w:r>
-              <w:rPr>
-                <w:noProof/>
-                <w:webHidden/>
-              </w:rPr>
-              <w:fldChar w:fldCharType="begin"/>
-            </w:r>
-            <w:r>
-              <w:rPr>
-                <w:noProof/>
-                <w:webHidden/>
-              </w:rPr>
-              <w:instrText xml:space="preserve"> PAGEREF _Toc127450365 \h </w:instrText>
-            </w:r>
-            <w:r>
-              <w:rPr>
-                <w:noProof/>
-                <w:webHidden/>
-              </w:rPr>
-            </w:r>
-            <w:r>
-              <w:rPr>
-                <w:noProof/>
-                <w:webHidden/>
-              </w:rPr>
-              <w:fldChar w:fldCharType="separate"/>
-            </w:r>
-            <w:r>
-              <w:rPr>
-                <w:noProof/>
-                <w:webHidden/>
-              </w:rPr>
-              <w:t>5</w:t>
-            </w:r>
-            <w:r>
-              <w:rPr>
-                <w:noProof/>
-                <w:webHidden/>
-              </w:rPr>
-              <w:fldChar w:fldCharType="end"/>
-            </w:r>
-          </w:hyperlink>
-        </w:p>
-        <w:p>
-          <w:pPr>
-            <w:pStyle w:val="Inhopg2"/>
-            <w:tabs>
-              <w:tab w:val="left" w:pos="880"/>
-            </w:tabs>
-            <w:rPr>
-              <w:rFonts w:asciiTheme="minorHAnsi" w:eastAsiaTheme="minorEastAsia" w:hAnsiTheme="minorHAnsi" w:cstheme="minorBidi"/>
-              <w:noProof/>
-              <w:sz w:val="22"/>
-              <w:szCs w:val="22"/>
-              <w:lang w:eastAsia="nl-NL"/>
-            </w:rPr>
-          </w:pPr>
-          <w:hyperlink w:anchor="_Toc127450366" w:history="1">
-            <w:r>
-              <w:rPr>
-                <w:rStyle w:val="Hyperlink"/>
-                <w:noProof/>
-                <w:lang w:val="en-US"/>
-                <w14:scene3d>
-                  <w14:camera w14:prst="orthographicFront"/>
-                  <w14:lightRig w14:rig="threePt" w14:dir="t">
-                    <w14:rot w14:lat="0" w14:lon="0" w14:rev="0"/>
-                  </w14:lightRig>
-                </w14:scene3d>
-              </w:rPr>
-              <w:t>1.5</w:t>
-            </w:r>
-            <w:r>
-              <w:rPr>
-                <w:rFonts w:asciiTheme="minorHAnsi" w:eastAsiaTheme="minorEastAsia" w:hAnsiTheme="minorHAnsi" w:cstheme="minorBidi"/>
-                <w:noProof/>
-                <w:sz w:val="22"/>
-                <w:szCs w:val="22"/>
-                <w:lang w:eastAsia="nl-NL"/>
-              </w:rPr>
-              <w:tab/>
-            </w:r>
-            <w:r>
-              <w:rPr>
-                <w:rStyle w:val="Hyperlink"/>
-                <w:noProof/>
-                <w:lang w:val="en-US"/>
-              </w:rPr>
-              <w:t>Research questions</w:t>
-            </w:r>
-            <w:r>
-              <w:rPr>
-                <w:noProof/>
-                <w:webHidden/>
-              </w:rPr>
-              <w:tab/>
-            </w:r>
-            <w:r>
-              <w:rPr>
-                <w:noProof/>
-                <w:webHidden/>
-              </w:rPr>
-              <w:fldChar w:fldCharType="begin"/>
-            </w:r>
-            <w:r>
-              <w:rPr>
-                <w:noProof/>
-                <w:webHidden/>
-              </w:rPr>
-              <w:instrText xml:space="preserve"> PAGEREF _Toc127450366 \h </w:instrText>
-            </w:r>
-            <w:r>
-              <w:rPr>
-                <w:noProof/>
-                <w:webHidden/>
-              </w:rPr>
-            </w:r>
-            <w:r>
-              <w:rPr>
-                <w:noProof/>
-                <w:webHidden/>
-              </w:rPr>
-              <w:fldChar w:fldCharType="separate"/>
-            </w:r>
-            <w:r>
-              <w:rPr>
-                <w:noProof/>
-                <w:webHidden/>
-              </w:rPr>
-              <w:t>5</w:t>
-            </w:r>
-            <w:r>
-              <w:rPr>
-                <w:noProof/>
-                <w:webHidden/>
-              </w:rPr>
-              <w:fldChar w:fldCharType="end"/>
-            </w:r>
-          </w:hyperlink>
-        </w:p>
-        <w:p>
-          <w:pPr>
-            <w:pStyle w:val="Inhopg2"/>
-            <w:tabs>
-              <w:tab w:val="left" w:pos="880"/>
-            </w:tabs>
-            <w:rPr>
-              <w:rFonts w:asciiTheme="minorHAnsi" w:eastAsiaTheme="minorEastAsia" w:hAnsiTheme="minorHAnsi" w:cstheme="minorBidi"/>
-              <w:noProof/>
-              <w:sz w:val="22"/>
-              <w:szCs w:val="22"/>
-              <w:lang w:eastAsia="nl-NL"/>
-            </w:rPr>
-          </w:pPr>
-          <w:hyperlink w:anchor="_Toc127450367" w:history="1">
-            <w:r>
-              <w:rPr>
-                <w:rStyle w:val="Hyperlink"/>
-                <w:noProof/>
-                <w:lang w:val="en-US"/>
-                <w14:scene3d>
-                  <w14:camera w14:prst="orthographicFront"/>
-                  <w14:lightRig w14:rig="threePt" w14:dir="t">
-                    <w14:rot w14:lat="0" w14:lon="0" w14:rev="0"/>
-                  </w14:lightRig>
-                </w14:scene3d>
-              </w:rPr>
-              <w:t>1.6</w:t>
-            </w:r>
-            <w:r>
-              <w:rPr>
-                <w:rFonts w:asciiTheme="minorHAnsi" w:eastAsiaTheme="minorEastAsia" w:hAnsiTheme="minorHAnsi" w:cstheme="minorBidi"/>
-                <w:noProof/>
-                <w:sz w:val="22"/>
-                <w:szCs w:val="22"/>
-                <w:lang w:eastAsia="nl-NL"/>
-              </w:rPr>
-              <w:tab/>
-            </w:r>
-            <w:r>
-              <w:rPr>
-                <w:rStyle w:val="Hyperlink"/>
-                <w:noProof/>
-                <w:lang w:val="en-US"/>
-              </w:rPr>
-              <w:t>End products</w:t>
-            </w:r>
-            <w:r>
-              <w:rPr>
-                <w:noProof/>
-                <w:webHidden/>
-              </w:rPr>
-              <w:tab/>
-            </w:r>
-            <w:r>
-              <w:rPr>
-                <w:noProof/>
-                <w:webHidden/>
-              </w:rPr>
-              <w:fldChar w:fldCharType="begin"/>
-            </w:r>
-            <w:r>
-              <w:rPr>
-                <w:noProof/>
-                <w:webHidden/>
-              </w:rPr>
-              <w:instrText xml:space="preserve"> PAGEREF _Toc127450367 \h </w:instrText>
-            </w:r>
-            <w:r>
-              <w:rPr>
-                <w:noProof/>
-                <w:webHidden/>
-              </w:rPr>
-            </w:r>
-            <w:r>
-              <w:rPr>
-                <w:noProof/>
-                <w:webHidden/>
-              </w:rPr>
-              <w:fldChar w:fldCharType="separate"/>
-            </w:r>
-            <w:r>
-              <w:rPr>
-                <w:noProof/>
-                <w:webHidden/>
-              </w:rPr>
-              <w:t>7</w:t>
-            </w:r>
-            <w:r>
-              <w:rPr>
-                <w:noProof/>
-                <w:webHidden/>
-              </w:rPr>
-              <w:fldChar w:fldCharType="end"/>
-            </w:r>
-          </w:hyperlink>
-        </w:p>
-        <w:p>
-          <w:pPr>
-            <w:pStyle w:val="Inhopg1"/>
-            <w:tabs>
-              <w:tab w:val="left" w:pos="440"/>
-            </w:tabs>
-            <w:rPr>
-              <w:rFonts w:asciiTheme="minorHAnsi" w:eastAsiaTheme="minorEastAsia" w:hAnsiTheme="minorHAnsi" w:cstheme="minorBidi"/>
-              <w:noProof/>
-              <w:szCs w:val="22"/>
-              <w:lang w:eastAsia="nl-NL"/>
-            </w:rPr>
-          </w:pPr>
-          <w:hyperlink w:anchor="_Toc127450368" w:history="1">
-            <w:r>
-              <w:rPr>
-                <w:rStyle w:val="Hyperlink"/>
-                <w:noProof/>
-                <w:lang w:val="en-US"/>
-              </w:rPr>
-              <w:t>2.</w:t>
-            </w:r>
-            <w:r>
-              <w:rPr>
-                <w:rFonts w:asciiTheme="minorHAnsi" w:eastAsiaTheme="minorEastAsia" w:hAnsiTheme="minorHAnsi" w:cstheme="minorBidi"/>
-                <w:noProof/>
-                <w:szCs w:val="22"/>
-                <w:lang w:eastAsia="nl-NL"/>
-              </w:rPr>
-              <w:tab/>
-            </w:r>
-            <w:r>
-              <w:rPr>
-                <w:rStyle w:val="Hyperlink"/>
-                <w:noProof/>
-                <w:lang w:val="en-US"/>
-              </w:rPr>
-              <w:t>Project organization</w:t>
-            </w:r>
-            <w:r>
-              <w:rPr>
-                <w:noProof/>
-                <w:webHidden/>
-              </w:rPr>
-              <w:tab/>
-            </w:r>
-            <w:r>
-              <w:rPr>
-                <w:noProof/>
-                <w:webHidden/>
-              </w:rPr>
-              <w:fldChar w:fldCharType="begin"/>
-            </w:r>
-            <w:r>
-              <w:rPr>
-                <w:noProof/>
-                <w:webHidden/>
-              </w:rPr>
-              <w:instrText xml:space="preserve"> PAGEREF _Toc127450368 \h </w:instrText>
-            </w:r>
-            <w:r>
-              <w:rPr>
-                <w:noProof/>
-                <w:webHidden/>
-              </w:rPr>
-            </w:r>
-            <w:r>
-              <w:rPr>
-                <w:noProof/>
-                <w:webHidden/>
-              </w:rPr>
-              <w:fldChar w:fldCharType="separate"/>
-            </w:r>
-            <w:r>
-              <w:rPr>
-                <w:noProof/>
-                <w:webHidden/>
-              </w:rPr>
-              <w:t>8</w:t>
-            </w:r>
-            <w:r>
-              <w:rPr>
-                <w:noProof/>
-                <w:webHidden/>
-              </w:rPr>
-              <w:fldChar w:fldCharType="end"/>
-            </w:r>
-          </w:hyperlink>
-        </w:p>
-        <w:p>
-          <w:pPr>
-            <w:pStyle w:val="Inhopg2"/>
-            <w:tabs>
-              <w:tab w:val="left" w:pos="880"/>
-            </w:tabs>
-            <w:rPr>
-              <w:rFonts w:asciiTheme="minorHAnsi" w:eastAsiaTheme="minorEastAsia" w:hAnsiTheme="minorHAnsi" w:cstheme="minorBidi"/>
-              <w:noProof/>
-              <w:sz w:val="22"/>
-              <w:szCs w:val="22"/>
-              <w:lang w:eastAsia="nl-NL"/>
-            </w:rPr>
-          </w:pPr>
-          <w:hyperlink w:anchor="_Toc127450369" w:history="1">
-            <w:r>
-              <w:rPr>
-                <w:rStyle w:val="Hyperlink"/>
-                <w:noProof/>
-                <w:lang w:val="en-US"/>
-                <w14:scene3d>
-                  <w14:camera w14:prst="orthographicFront"/>
-                  <w14:lightRig w14:rig="threePt" w14:dir="t">
-                    <w14:rot w14:lat="0" w14:lon="0" w14:rev="0"/>
-                  </w14:lightRig>
-                </w14:scene3d>
-              </w:rPr>
-              <w:t>2.1</w:t>
-            </w:r>
-            <w:r>
-              <w:rPr>
-                <w:rFonts w:asciiTheme="minorHAnsi" w:eastAsiaTheme="minorEastAsia" w:hAnsiTheme="minorHAnsi" w:cstheme="minorBidi"/>
-                <w:noProof/>
-                <w:sz w:val="22"/>
-                <w:szCs w:val="22"/>
-                <w:lang w:eastAsia="nl-NL"/>
-              </w:rPr>
-              <w:tab/>
-            </w:r>
-            <w:r>
-              <w:rPr>
-                <w:rStyle w:val="Hyperlink"/>
-                <w:noProof/>
-                <w:lang w:val="en-US"/>
-              </w:rPr>
-              <w:t>Stakeholders and team members</w:t>
-            </w:r>
-            <w:r>
-              <w:rPr>
-                <w:noProof/>
-                <w:webHidden/>
-              </w:rPr>
-              <w:tab/>
-            </w:r>
-            <w:r>
-              <w:rPr>
-                <w:noProof/>
-                <w:webHidden/>
-              </w:rPr>
-              <w:fldChar w:fldCharType="begin"/>
-            </w:r>
-            <w:r>
-              <w:rPr>
-                <w:noProof/>
-                <w:webHidden/>
-              </w:rPr>
-              <w:instrText xml:space="preserve"> PAGEREF _Toc127450369 \h </w:instrText>
-            </w:r>
-            <w:r>
-              <w:rPr>
-                <w:noProof/>
-                <w:webHidden/>
-              </w:rPr>
-            </w:r>
-            <w:r>
-              <w:rPr>
-                <w:noProof/>
-                <w:webHidden/>
-              </w:rPr>
-              <w:fldChar w:fldCharType="separate"/>
-            </w:r>
-            <w:r>
-              <w:rPr>
-                <w:noProof/>
-                <w:webHidden/>
-              </w:rPr>
-              <w:t>8</w:t>
-            </w:r>
-            <w:r>
-              <w:rPr>
-                <w:noProof/>
-                <w:webHidden/>
-              </w:rPr>
-              <w:fldChar w:fldCharType="end"/>
-            </w:r>
-          </w:hyperlink>
-        </w:p>
-        <w:p>
-          <w:pPr>
-            <w:pStyle w:val="Inhopg2"/>
-            <w:tabs>
-              <w:tab w:val="left" w:pos="880"/>
-            </w:tabs>
-            <w:rPr>
-              <w:rFonts w:asciiTheme="minorHAnsi" w:eastAsiaTheme="minorEastAsia" w:hAnsiTheme="minorHAnsi" w:cstheme="minorBidi"/>
-              <w:noProof/>
-              <w:sz w:val="22"/>
-              <w:szCs w:val="22"/>
-              <w:lang w:eastAsia="nl-NL"/>
-            </w:rPr>
-          </w:pPr>
-          <w:hyperlink w:anchor="_Toc127450370" w:history="1">
-            <w:r>
-              <w:rPr>
-                <w:rStyle w:val="Hyperlink"/>
-                <w:noProof/>
-                <w:lang w:val="en-US"/>
-                <w14:scene3d>
-                  <w14:camera w14:prst="orthographicFront"/>
-                  <w14:lightRig w14:rig="threePt" w14:dir="t">
-                    <w14:rot w14:lat="0" w14:lon="0" w14:rev="0"/>
-                  </w14:lightRig>
-                </w14:scene3d>
-              </w:rPr>
-              <w:t>2.2</w:t>
-            </w:r>
-            <w:r>
-              <w:rPr>
-                <w:rFonts w:asciiTheme="minorHAnsi" w:eastAsiaTheme="minorEastAsia" w:hAnsiTheme="minorHAnsi" w:cstheme="minorBidi"/>
-                <w:noProof/>
-                <w:sz w:val="22"/>
-                <w:szCs w:val="22"/>
-                <w:lang w:eastAsia="nl-NL"/>
-              </w:rPr>
-              <w:tab/>
-            </w:r>
-            <w:r>
-              <w:rPr>
-                <w:rStyle w:val="Hyperlink"/>
-                <w:noProof/>
-                <w:lang w:val="en-US"/>
-              </w:rPr>
-              <w:t>Communication</w:t>
-            </w:r>
-            <w:r>
-              <w:rPr>
-                <w:noProof/>
-                <w:webHidden/>
-              </w:rPr>
-              <w:tab/>
-            </w:r>
-            <w:r>
-              <w:rPr>
-                <w:noProof/>
-                <w:webHidden/>
-              </w:rPr>
-              <w:fldChar w:fldCharType="begin"/>
-            </w:r>
-            <w:r>
-              <w:rPr>
-                <w:noProof/>
-                <w:webHidden/>
-              </w:rPr>
-              <w:instrText xml:space="preserve"> PAGEREF _Toc127450370 \h </w:instrText>
-            </w:r>
-            <w:r>
-              <w:rPr>
-                <w:noProof/>
-                <w:webHidden/>
-              </w:rPr>
-            </w:r>
-            <w:r>
-              <w:rPr>
-                <w:noProof/>
-                <w:webHidden/>
-              </w:rPr>
-              <w:fldChar w:fldCharType="separate"/>
-            </w:r>
-            <w:r>
-              <w:rPr>
-                <w:noProof/>
-                <w:webHidden/>
-              </w:rPr>
-              <w:t>8</w:t>
-            </w:r>
-            <w:r>
-              <w:rPr>
-                <w:noProof/>
-                <w:webHidden/>
-              </w:rPr>
-              <w:fldChar w:fldCharType="end"/>
-            </w:r>
-          </w:hyperlink>
-        </w:p>
-        <w:p>
-          <w:pPr>
-            <w:pStyle w:val="Inhopg1"/>
-            <w:tabs>
-              <w:tab w:val="left" w:pos="440"/>
-            </w:tabs>
-            <w:rPr>
-              <w:rFonts w:asciiTheme="minorHAnsi" w:eastAsiaTheme="minorEastAsia" w:hAnsiTheme="minorHAnsi" w:cstheme="minorBidi"/>
-              <w:noProof/>
-              <w:szCs w:val="22"/>
-              <w:lang w:eastAsia="nl-NL"/>
-            </w:rPr>
-          </w:pPr>
-          <w:hyperlink w:anchor="_Toc127450371" w:history="1">
-            <w:r>
-              <w:rPr>
-                <w:rStyle w:val="Hyperlink"/>
-                <w:noProof/>
-                <w:lang w:val="en-US"/>
-              </w:rPr>
-              <w:t>3.</w:t>
-            </w:r>
-            <w:r>
-              <w:rPr>
-                <w:rFonts w:asciiTheme="minorHAnsi" w:eastAsiaTheme="minorEastAsia" w:hAnsiTheme="minorHAnsi" w:cstheme="minorBidi"/>
-                <w:noProof/>
-                <w:szCs w:val="22"/>
-                <w:lang w:eastAsia="nl-NL"/>
-              </w:rPr>
-              <w:tab/>
-            </w:r>
-            <w:r>
-              <w:rPr>
-                <w:rStyle w:val="Hyperlink"/>
-                <w:noProof/>
-                <w:lang w:val="en-US"/>
-              </w:rPr>
-              <w:t>Activities and time plan</w:t>
-            </w:r>
-            <w:r>
-              <w:rPr>
-                <w:noProof/>
-                <w:webHidden/>
-              </w:rPr>
-              <w:tab/>
-            </w:r>
-            <w:r>
-              <w:rPr>
-                <w:noProof/>
-                <w:webHidden/>
-              </w:rPr>
-              <w:fldChar w:fldCharType="begin"/>
-            </w:r>
-            <w:r>
-              <w:rPr>
-                <w:noProof/>
-                <w:webHidden/>
-              </w:rPr>
-              <w:instrText xml:space="preserve"> PAGEREF _Toc127450371 \h </w:instrText>
-            </w:r>
-            <w:r>
-              <w:rPr>
-                <w:noProof/>
-                <w:webHidden/>
-              </w:rPr>
-            </w:r>
-            <w:r>
-              <w:rPr>
-                <w:noProof/>
-                <w:webHidden/>
-              </w:rPr>
-              <w:fldChar w:fldCharType="separate"/>
-            </w:r>
-            <w:r>
-              <w:rPr>
-                <w:noProof/>
-                <w:webHidden/>
-              </w:rPr>
-              <w:t>9</w:t>
-            </w:r>
-            <w:r>
-              <w:rPr>
-                <w:noProof/>
-                <w:webHidden/>
-              </w:rPr>
-              <w:fldChar w:fldCharType="end"/>
-            </w:r>
-          </w:hyperlink>
-        </w:p>
-        <w:p>
-          <w:pPr>
-            <w:pStyle w:val="Inhopg2"/>
-            <w:tabs>
-              <w:tab w:val="left" w:pos="880"/>
-            </w:tabs>
-            <w:rPr>
-              <w:rFonts w:asciiTheme="minorHAnsi" w:eastAsiaTheme="minorEastAsia" w:hAnsiTheme="minorHAnsi" w:cstheme="minorBidi"/>
-              <w:noProof/>
-              <w:sz w:val="22"/>
-              <w:szCs w:val="22"/>
-              <w:lang w:eastAsia="nl-NL"/>
-            </w:rPr>
-          </w:pPr>
-          <w:hyperlink w:anchor="_Toc127450372" w:history="1">
-            <w:r>
-              <w:rPr>
-                <w:rStyle w:val="Hyperlink"/>
-                <w:noProof/>
-                <w:lang w:val="en-US"/>
-                <w14:scene3d>
-                  <w14:camera w14:prst="orthographicFront"/>
-                  <w14:lightRig w14:rig="threePt" w14:dir="t">
-                    <w14:rot w14:lat="0" w14:lon="0" w14:rev="0"/>
-                  </w14:lightRig>
-                </w14:scene3d>
-              </w:rPr>
-              <w:t>3.1</w:t>
-            </w:r>
-            <w:r>
-              <w:rPr>
-                <w:rFonts w:asciiTheme="minorHAnsi" w:eastAsiaTheme="minorEastAsia" w:hAnsiTheme="minorHAnsi" w:cstheme="minorBidi"/>
-                <w:noProof/>
-                <w:sz w:val="22"/>
-                <w:szCs w:val="22"/>
-                <w:lang w:eastAsia="nl-NL"/>
-              </w:rPr>
-              <w:tab/>
-            </w:r>
-            <w:r>
-              <w:rPr>
-                <w:rStyle w:val="Hyperlink"/>
-                <w:noProof/>
-                <w:lang w:val="en-US"/>
-              </w:rPr>
-              <w:t>Phases of the project</w:t>
-            </w:r>
-            <w:r>
-              <w:rPr>
-                <w:noProof/>
-                <w:webHidden/>
-              </w:rPr>
-              <w:tab/>
-            </w:r>
-            <w:r>
-              <w:rPr>
-                <w:noProof/>
-                <w:webHidden/>
-              </w:rPr>
-              <w:fldChar w:fldCharType="begin"/>
-            </w:r>
-            <w:r>
-              <w:rPr>
-                <w:noProof/>
-                <w:webHidden/>
-              </w:rPr>
-              <w:instrText xml:space="preserve"> PAGEREF _Toc127450372 \h </w:instrText>
-            </w:r>
-            <w:r>
-              <w:rPr>
-                <w:noProof/>
-                <w:webHidden/>
-              </w:rPr>
-            </w:r>
-            <w:r>
-              <w:rPr>
-                <w:noProof/>
-                <w:webHidden/>
-              </w:rPr>
-              <w:fldChar w:fldCharType="separate"/>
-            </w:r>
-            <w:r>
-              <w:rPr>
-                <w:noProof/>
-                <w:webHidden/>
-              </w:rPr>
-              <w:t>9</w:t>
-            </w:r>
-            <w:r>
-              <w:rPr>
-                <w:noProof/>
-                <w:webHidden/>
-              </w:rPr>
-              <w:fldChar w:fldCharType="end"/>
-            </w:r>
-          </w:hyperlink>
-        </w:p>
-        <w:p>
-          <w:pPr>
-            <w:pStyle w:val="Inhopg2"/>
-            <w:tabs>
-              <w:tab w:val="left" w:pos="880"/>
-            </w:tabs>
-            <w:rPr>
-              <w:rFonts w:asciiTheme="minorHAnsi" w:eastAsiaTheme="minorEastAsia" w:hAnsiTheme="minorHAnsi" w:cstheme="minorBidi"/>
-              <w:noProof/>
-              <w:sz w:val="22"/>
-              <w:szCs w:val="22"/>
-              <w:lang w:eastAsia="nl-NL"/>
-            </w:rPr>
-          </w:pPr>
-          <w:hyperlink w:anchor="_Toc127450373" w:history="1">
-            <w:r>
-              <w:rPr>
-                <w:rStyle w:val="Hyperlink"/>
-                <w:noProof/>
-                <w:lang w:val="en-US"/>
-                <w14:scene3d>
-                  <w14:camera w14:prst="orthographicFront"/>
-                  <w14:lightRig w14:rig="threePt" w14:dir="t">
-                    <w14:rot w14:lat="0" w14:lon="0" w14:rev="0"/>
-                  </w14:lightRig>
-                </w14:scene3d>
-              </w:rPr>
-              <w:t>3.2</w:t>
-            </w:r>
-            <w:r>
-              <w:rPr>
-                <w:rFonts w:asciiTheme="minorHAnsi" w:eastAsiaTheme="minorEastAsia" w:hAnsiTheme="minorHAnsi" w:cstheme="minorBidi"/>
-                <w:noProof/>
-                <w:sz w:val="22"/>
-                <w:szCs w:val="22"/>
-                <w:lang w:eastAsia="nl-NL"/>
-              </w:rPr>
-              <w:tab/>
-            </w:r>
-            <w:r>
-              <w:rPr>
-                <w:rStyle w:val="Hyperlink"/>
-                <w:noProof/>
-                <w:lang w:val="en-US"/>
-              </w:rPr>
-              <w:t>Time plan and milestones</w:t>
-            </w:r>
-            <w:r>
-              <w:rPr>
-                <w:noProof/>
-                <w:webHidden/>
-              </w:rPr>
-              <w:tab/>
-            </w:r>
-            <w:r>
-              <w:rPr>
-                <w:noProof/>
-                <w:webHidden/>
-              </w:rPr>
-              <w:fldChar w:fldCharType="begin"/>
-            </w:r>
-            <w:r>
-              <w:rPr>
-                <w:noProof/>
-                <w:webHidden/>
-              </w:rPr>
-              <w:instrText xml:space="preserve"> PAGEREF _Toc127450373 \h </w:instrText>
-            </w:r>
-            <w:r>
-              <w:rPr>
-                <w:noProof/>
-                <w:webHidden/>
-              </w:rPr>
-            </w:r>
-            <w:r>
-              <w:rPr>
-                <w:noProof/>
-                <w:webHidden/>
-              </w:rPr>
-              <w:fldChar w:fldCharType="separate"/>
-            </w:r>
-            <w:r>
-              <w:rPr>
-                <w:noProof/>
-                <w:webHidden/>
-              </w:rPr>
-              <w:t>9</w:t>
-            </w:r>
-            <w:r>
-              <w:rPr>
-                <w:noProof/>
-                <w:webHidden/>
-              </w:rPr>
-              <w:fldChar w:fldCharType="end"/>
-            </w:r>
-          </w:hyperlink>
-        </w:p>
-        <w:p>
-          <w:pPr>
-            <w:pStyle w:val="Inhopg1"/>
-            <w:tabs>
-              <w:tab w:val="left" w:pos="440"/>
-            </w:tabs>
-            <w:rPr>
-              <w:rFonts w:asciiTheme="minorHAnsi" w:eastAsiaTheme="minorEastAsia" w:hAnsiTheme="minorHAnsi" w:cstheme="minorBidi"/>
-              <w:noProof/>
-              <w:szCs w:val="22"/>
-              <w:lang w:eastAsia="nl-NL"/>
-            </w:rPr>
-          </w:pPr>
-          <w:hyperlink w:anchor="_Toc127450374" w:history="1">
-            <w:r>
-              <w:rPr>
-                <w:rStyle w:val="Hyperlink"/>
-                <w:noProof/>
-                <w:lang w:val="en-US"/>
-              </w:rPr>
-              <w:t>4.</w:t>
-            </w:r>
-            <w:r>
-              <w:rPr>
-                <w:rFonts w:asciiTheme="minorHAnsi" w:eastAsiaTheme="minorEastAsia" w:hAnsiTheme="minorHAnsi" w:cstheme="minorBidi"/>
-                <w:noProof/>
-                <w:szCs w:val="22"/>
-                <w:lang w:eastAsia="nl-NL"/>
-              </w:rPr>
-              <w:tab/>
-            </w:r>
-            <w:r>
-              <w:rPr>
-                <w:rStyle w:val="Hyperlink"/>
-                <w:noProof/>
-                <w:lang w:val="en-US"/>
-              </w:rPr>
-              <w:t>Testing strategy and Configuration management</w:t>
-            </w:r>
-            <w:r>
-              <w:rPr>
-                <w:noProof/>
-                <w:webHidden/>
-              </w:rPr>
-              <w:tab/>
-            </w:r>
-            <w:r>
-              <w:rPr>
-                <w:noProof/>
-                <w:webHidden/>
-              </w:rPr>
-              <w:fldChar w:fldCharType="begin"/>
-            </w:r>
-            <w:r>
-              <w:rPr>
-                <w:noProof/>
-                <w:webHidden/>
-              </w:rPr>
-              <w:instrText xml:space="preserve"> PAGEREF _Toc127450374 \h </w:instrText>
-            </w:r>
-            <w:r>
-              <w:rPr>
-                <w:noProof/>
-                <w:webHidden/>
-              </w:rPr>
-            </w:r>
-            <w:r>
-              <w:rPr>
-                <w:noProof/>
-                <w:webHidden/>
-              </w:rPr>
-              <w:fldChar w:fldCharType="separate"/>
-            </w:r>
-            <w:r>
-              <w:rPr>
-                <w:noProof/>
-                <w:webHidden/>
-              </w:rPr>
-              <w:t>10</w:t>
-            </w:r>
-            <w:r>
-              <w:rPr>
-                <w:noProof/>
-                <w:webHidden/>
-              </w:rPr>
-              <w:fldChar w:fldCharType="end"/>
-            </w:r>
-          </w:hyperlink>
-        </w:p>
-        <w:p>
-          <w:pPr>
-            <w:pStyle w:val="Inhopg2"/>
-            <w:tabs>
-              <w:tab w:val="left" w:pos="880"/>
-            </w:tabs>
-            <w:rPr>
-              <w:rFonts w:asciiTheme="minorHAnsi" w:eastAsiaTheme="minorEastAsia" w:hAnsiTheme="minorHAnsi" w:cstheme="minorBidi"/>
-              <w:noProof/>
-              <w:sz w:val="22"/>
-              <w:szCs w:val="22"/>
-              <w:lang w:eastAsia="nl-NL"/>
-            </w:rPr>
-          </w:pPr>
-          <w:hyperlink w:anchor="_Toc127450375" w:history="1">
-            <w:r>
-              <w:rPr>
-                <w:rStyle w:val="Hyperlink"/>
-                <w:noProof/>
-                <w:lang w:val="en-US"/>
-                <w14:scene3d>
-                  <w14:camera w14:prst="orthographicFront"/>
-                  <w14:lightRig w14:rig="threePt" w14:dir="t">
-                    <w14:rot w14:lat="0" w14:lon="0" w14:rev="0"/>
-                  </w14:lightRig>
-                </w14:scene3d>
-              </w:rPr>
-              <w:t>4.1</w:t>
-            </w:r>
-            <w:r>
-              <w:rPr>
-                <w:rFonts w:asciiTheme="minorHAnsi" w:eastAsiaTheme="minorEastAsia" w:hAnsiTheme="minorHAnsi" w:cstheme="minorBidi"/>
-                <w:noProof/>
-                <w:sz w:val="22"/>
-                <w:szCs w:val="22"/>
-                <w:lang w:eastAsia="nl-NL"/>
-              </w:rPr>
-              <w:tab/>
-            </w:r>
-            <w:r>
-              <w:rPr>
-                <w:rStyle w:val="Hyperlink"/>
-                <w:noProof/>
-                <w:lang w:val="en-US"/>
-              </w:rPr>
-              <w:t>Testing strategy</w:t>
-            </w:r>
-            <w:r>
-              <w:rPr>
-                <w:noProof/>
-                <w:webHidden/>
-              </w:rPr>
-              <w:tab/>
-            </w:r>
-            <w:r>
-              <w:rPr>
-                <w:noProof/>
-                <w:webHidden/>
-              </w:rPr>
-              <w:fldChar w:fldCharType="begin"/>
-            </w:r>
-            <w:r>
-              <w:rPr>
-                <w:noProof/>
-                <w:webHidden/>
-              </w:rPr>
-              <w:instrText xml:space="preserve"> PAGEREF _Toc127450375 \h </w:instrText>
-            </w:r>
-            <w:r>
-              <w:rPr>
-                <w:noProof/>
-                <w:webHidden/>
-              </w:rPr>
-            </w:r>
-            <w:r>
-              <w:rPr>
-                <w:noProof/>
-                <w:webHidden/>
-              </w:rPr>
-              <w:fldChar w:fldCharType="separate"/>
-            </w:r>
-            <w:r>
-              <w:rPr>
-                <w:noProof/>
-                <w:webHidden/>
-              </w:rPr>
-              <w:t>10</w:t>
-            </w:r>
-            <w:r>
-              <w:rPr>
-                <w:noProof/>
-                <w:webHidden/>
-              </w:rPr>
-              <w:fldChar w:fldCharType="end"/>
-            </w:r>
-          </w:hyperlink>
-        </w:p>
-        <w:p>
-          <w:pPr>
-            <w:pStyle w:val="Inhopg2"/>
-            <w:tabs>
-              <w:tab w:val="left" w:pos="880"/>
-            </w:tabs>
-            <w:rPr>
-              <w:rFonts w:asciiTheme="minorHAnsi" w:eastAsiaTheme="minorEastAsia" w:hAnsiTheme="minorHAnsi" w:cstheme="minorBidi"/>
-              <w:noProof/>
-              <w:sz w:val="22"/>
-              <w:szCs w:val="22"/>
-              <w:lang w:eastAsia="nl-NL"/>
-            </w:rPr>
-          </w:pPr>
-          <w:hyperlink w:anchor="_Toc127450376" w:history="1">
-            <w:r>
-              <w:rPr>
-                <w:rStyle w:val="Hyperlink"/>
-                <w:noProof/>
-                <w:lang w:val="en-US"/>
-                <w14:scene3d>
-                  <w14:camera w14:prst="orthographicFront"/>
-                  <w14:lightRig w14:rig="threePt" w14:dir="t">
-                    <w14:rot w14:lat="0" w14:lon="0" w14:rev="0"/>
-                  </w14:lightRig>
-                </w14:scene3d>
-              </w:rPr>
-              <w:t>4.2</w:t>
-            </w:r>
-            <w:r>
-              <w:rPr>
-                <w:rFonts w:asciiTheme="minorHAnsi" w:eastAsiaTheme="minorEastAsia" w:hAnsiTheme="minorHAnsi" w:cstheme="minorBidi"/>
-                <w:noProof/>
-                <w:sz w:val="22"/>
-                <w:szCs w:val="22"/>
-                <w:lang w:eastAsia="nl-NL"/>
-              </w:rPr>
-              <w:tab/>
-            </w:r>
-            <w:r>
-              <w:rPr>
-                <w:rStyle w:val="Hyperlink"/>
-                <w:noProof/>
-                <w:lang w:val="en-US"/>
-              </w:rPr>
-              <w:t>Test environment and required resources</w:t>
-            </w:r>
-            <w:r>
-              <w:rPr>
-                <w:noProof/>
-                <w:webHidden/>
-              </w:rPr>
-              <w:tab/>
-            </w:r>
-            <w:r>
-              <w:rPr>
-                <w:noProof/>
-                <w:webHidden/>
-              </w:rPr>
-              <w:fldChar w:fldCharType="begin"/>
-            </w:r>
-            <w:r>
-              <w:rPr>
-                <w:noProof/>
-                <w:webHidden/>
-              </w:rPr>
-              <w:instrText xml:space="preserve"> PAGEREF _Toc127450376 \h </w:instrText>
-            </w:r>
-            <w:r>
-              <w:rPr>
-                <w:noProof/>
-                <w:webHidden/>
-              </w:rPr>
-            </w:r>
-            <w:r>
-              <w:rPr>
-                <w:noProof/>
-                <w:webHidden/>
-              </w:rPr>
-              <w:fldChar w:fldCharType="separate"/>
-            </w:r>
-            <w:r>
-              <w:rPr>
-                <w:noProof/>
-                <w:webHidden/>
-              </w:rPr>
-              <w:t>10</w:t>
-            </w:r>
-            <w:r>
-              <w:rPr>
-                <w:noProof/>
-                <w:webHidden/>
-              </w:rPr>
-              <w:fldChar w:fldCharType="end"/>
-            </w:r>
-          </w:hyperlink>
-        </w:p>
-        <w:p>
-          <w:pPr>
-            <w:pStyle w:val="Inhopg2"/>
-            <w:tabs>
-              <w:tab w:val="left" w:pos="880"/>
-            </w:tabs>
-            <w:rPr>
-              <w:rFonts w:asciiTheme="minorHAnsi" w:eastAsiaTheme="minorEastAsia" w:hAnsiTheme="minorHAnsi" w:cstheme="minorBidi"/>
-              <w:noProof/>
-              <w:sz w:val="22"/>
-              <w:szCs w:val="22"/>
-              <w:lang w:eastAsia="nl-NL"/>
-            </w:rPr>
-          </w:pPr>
-          <w:hyperlink w:anchor="_Toc127450377" w:history="1">
-            <w:r>
-              <w:rPr>
-                <w:rStyle w:val="Hyperlink"/>
-                <w:noProof/>
-                <w:lang w:val="en-US"/>
-                <w14:scene3d>
-                  <w14:camera w14:prst="orthographicFront"/>
-                  <w14:lightRig w14:rig="threePt" w14:dir="t">
-                    <w14:rot w14:lat="0" w14:lon="0" w14:rev="0"/>
-                  </w14:lightRig>
-                </w14:scene3d>
-              </w:rPr>
-              <w:t>4.3</w:t>
-            </w:r>
-            <w:r>
-              <w:rPr>
-                <w:rFonts w:asciiTheme="minorHAnsi" w:eastAsiaTheme="minorEastAsia" w:hAnsiTheme="minorHAnsi" w:cstheme="minorBidi"/>
-                <w:noProof/>
-                <w:sz w:val="22"/>
-                <w:szCs w:val="22"/>
-                <w:lang w:eastAsia="nl-NL"/>
-              </w:rPr>
-              <w:tab/>
-            </w:r>
-            <w:r>
-              <w:rPr>
-                <w:rStyle w:val="Hyperlink"/>
-                <w:noProof/>
-                <w:lang w:val="en-US"/>
-              </w:rPr>
-              <w:t>Configuration management</w:t>
-            </w:r>
-            <w:r>
-              <w:rPr>
-                <w:noProof/>
-                <w:webHidden/>
-              </w:rPr>
-              <w:tab/>
-            </w:r>
-            <w:r>
-              <w:rPr>
-                <w:noProof/>
-                <w:webHidden/>
-              </w:rPr>
-              <w:fldChar w:fldCharType="begin"/>
-            </w:r>
-            <w:r>
-              <w:rPr>
-                <w:noProof/>
-                <w:webHidden/>
-              </w:rPr>
-              <w:instrText xml:space="preserve"> PAGEREF _Toc127450377 \h </w:instrText>
-            </w:r>
-            <w:r>
-              <w:rPr>
-                <w:noProof/>
-                <w:webHidden/>
-              </w:rPr>
-            </w:r>
-            <w:r>
-              <w:rPr>
-                <w:noProof/>
-                <w:webHidden/>
-              </w:rPr>
-              <w:fldChar w:fldCharType="separate"/>
-            </w:r>
-            <w:r>
-              <w:rPr>
-                <w:noProof/>
-                <w:webHidden/>
-              </w:rPr>
-              <w:t>10</w:t>
-            </w:r>
-            <w:r>
-              <w:rPr>
-                <w:noProof/>
-                <w:webHidden/>
-              </w:rPr>
-              <w:fldChar w:fldCharType="end"/>
-            </w:r>
-          </w:hyperlink>
-        </w:p>
-        <w:p>
-          <w:pPr>
-            <w:pStyle w:val="Inhopg1"/>
-            <w:tabs>
-              <w:tab w:val="left" w:pos="440"/>
-            </w:tabs>
-            <w:rPr>
-              <w:rFonts w:asciiTheme="minorHAnsi" w:eastAsiaTheme="minorEastAsia" w:hAnsiTheme="minorHAnsi" w:cstheme="minorBidi"/>
-              <w:noProof/>
-              <w:szCs w:val="22"/>
-              <w:lang w:eastAsia="nl-NL"/>
-            </w:rPr>
-          </w:pPr>
-          <w:hyperlink w:anchor="_Toc127450378" w:history="1">
-            <w:r>
-              <w:rPr>
-                <w:rStyle w:val="Hyperlink"/>
-                <w:noProof/>
-                <w:lang w:val="en-US"/>
-              </w:rPr>
-              <w:t>5.</w:t>
-            </w:r>
-            <w:r>
-              <w:rPr>
-                <w:rFonts w:asciiTheme="minorHAnsi" w:eastAsiaTheme="minorEastAsia" w:hAnsiTheme="minorHAnsi" w:cstheme="minorBidi"/>
-                <w:noProof/>
-                <w:szCs w:val="22"/>
-                <w:lang w:eastAsia="nl-NL"/>
-              </w:rPr>
-              <w:tab/>
-            </w:r>
-            <w:r>
-              <w:rPr>
-                <w:rStyle w:val="Hyperlink"/>
-                <w:noProof/>
-                <w:lang w:val="en-US"/>
-              </w:rPr>
-              <w:t>Risks</w:t>
-            </w:r>
-            <w:r>
-              <w:rPr>
-                <w:noProof/>
-                <w:webHidden/>
-              </w:rPr>
-              <w:tab/>
-            </w:r>
-            <w:r>
-              <w:rPr>
-                <w:noProof/>
-                <w:webHidden/>
-              </w:rPr>
-              <w:fldChar w:fldCharType="begin"/>
-            </w:r>
-            <w:r>
-              <w:rPr>
-                <w:noProof/>
-                <w:webHidden/>
-              </w:rPr>
-              <w:instrText xml:space="preserve"> PAGEREF _Toc127450378 \h </w:instrText>
-            </w:r>
-            <w:r>
-              <w:rPr>
-                <w:noProof/>
-                <w:webHidden/>
-              </w:rPr>
-            </w:r>
-            <w:r>
-              <w:rPr>
-                <w:noProof/>
-                <w:webHidden/>
-              </w:rPr>
-              <w:fldChar w:fldCharType="separate"/>
-            </w:r>
-            <w:r>
-              <w:rPr>
-                <w:noProof/>
-                <w:webHidden/>
-              </w:rPr>
-              <w:t>11</w:t>
-            </w:r>
-            <w:r>
-              <w:rPr>
-                <w:noProof/>
-                <w:webHidden/>
-              </w:rPr>
-              <w:fldChar w:fldCharType="end"/>
-            </w:r>
-          </w:hyperlink>
-        </w:p>
-        <w:p>
-          <w:r>
-            <w:rPr>
-              <w:b/>
-              <w:bCs/>
-              <w:lang w:val="en-US"/>
-            </w:rPr>
-            <w:fldChar w:fldCharType="end"/>
-          </w:r>
-        </w:p>
-      </w:sdtContent>
-    </w:sdt>
-    <w:p/>
-    <w:p/>
-    <w:p/>
-    <w:p/>
-    <w:p/>
-    <w:p/>
-    <w:p/>
-    <w:p/>
-    <w:p/>
-    <w:p/>
-    <w:p/>
-    <w:p/>
-    <w:p/>
-    <w:p/>
-    <w:p/>
-    <w:p/>
-    <w:p/>
-    <w:p/>
-    <w:p/>
-    <w:p/>
-    <w:p/>
-    <w:p/>
-    <w:p/>
-    <w:p/>
-    <w:p/>
-    <w:p/>
-    <w:p/>
-    <w:p/>
-    <w:p/>
-    <w:p/>
-    <w:p/>
-    <w:p/>
-    <w:p/>
     <w:p/>
     <w:sectPr>
       <w:footerReference w:type="default" r:id="rId8"/>
@@ -3028,7 +1208,7 @@
         <w:sdtContent>
           <w:p>
             <w:pPr>
-              <w:pStyle w:val="Voettekst"/>
+              <w:pStyle w:val="Footer"/>
               <w:jc w:val="right"/>
             </w:pPr>
             <w:r>
@@ -3108,7 +1288,7 @@
           </w:p>
           <w:p>
             <w:pPr>
-              <w:pStyle w:val="Voettekst"/>
+              <w:pStyle w:val="Footer"/>
               <w:jc w:val="right"/>
             </w:pPr>
             <w:r>
@@ -3187,13 +1367,13 @@
           </w:p>
           <w:p>
             <w:pPr>
-              <w:pStyle w:val="Voettekst"/>
+              <w:pStyle w:val="Footer"/>
               <w:jc w:val="right"/>
             </w:pPr>
           </w:p>
           <w:p>
             <w:pPr>
-              <w:pStyle w:val="Voettekst"/>
+              <w:pStyle w:val="Footer"/>
               <w:jc w:val="right"/>
             </w:pPr>
             <w:r>
@@ -3311,7 +1491,7 @@
   </w:sdt>
   <w:p>
     <w:pPr>
-      <w:pStyle w:val="Voettekst"/>
+      <w:pStyle w:val="Footer"/>
     </w:pPr>
   </w:p>
 </w:ftr>
@@ -3731,7 +1911,7 @@
     <w:lsdException w:name="Unresolved Mention" w:semiHidden="1" w:unhideWhenUsed="1"/>
     <w:lsdException w:name="Smart Link" w:semiHidden="1" w:unhideWhenUsed="1"/>
   </w:latentStyles>
-  <w:style w:type="paragraph" w:default="1" w:styleId="Standaard">
+  <w:style w:type="paragraph" w:default="1" w:styleId="Normal">
     <w:name w:val="Normal"/>
     <w:qFormat/>
     <w:rsid w:val="00DA238D"/>
@@ -3744,11 +1924,11 @@
       <w:szCs w:val="20"/>
     </w:rPr>
   </w:style>
-  <w:style w:type="paragraph" w:styleId="Kop1">
+  <w:style w:type="paragraph" w:styleId="Heading1">
     <w:name w:val="heading 1"/>
-    <w:basedOn w:val="Standaard"/>
-    <w:next w:val="Standaard"/>
-    <w:link w:val="Kop1Char"/>
+    <w:basedOn w:val="Normal"/>
+    <w:next w:val="Normal"/>
+    <w:link w:val="Heading1Char"/>
     <w:uiPriority w:val="9"/>
     <w:qFormat/>
     <w:rsid w:val="00732FC7"/>
@@ -3765,11 +1945,11 @@
       <w:szCs w:val="32"/>
     </w:rPr>
   </w:style>
-  <w:style w:type="paragraph" w:styleId="Kop4">
+  <w:style w:type="paragraph" w:styleId="Heading4">
     <w:name w:val="heading 4"/>
-    <w:basedOn w:val="Standaard"/>
-    <w:next w:val="Standaard"/>
-    <w:link w:val="Kop4Char"/>
+    <w:basedOn w:val="Normal"/>
+    <w:next w:val="Normal"/>
+    <w:link w:val="Heading4Char"/>
     <w:uiPriority w:val="9"/>
     <w:unhideWhenUsed/>
     <w:qFormat/>
@@ -3787,13 +1967,13 @@
       <w:iCs/>
     </w:rPr>
   </w:style>
-  <w:style w:type="character" w:default="1" w:styleId="Standaardalinea-lettertype">
+  <w:style w:type="character" w:default="1" w:styleId="DefaultParagraphFont">
     <w:name w:val="Default Paragraph Font"/>
     <w:uiPriority w:val="1"/>
     <w:semiHidden/>
     <w:unhideWhenUsed/>
   </w:style>
-  <w:style w:type="table" w:default="1" w:styleId="Standaardtabel">
+  <w:style w:type="table" w:default="1" w:styleId="TableNormal">
     <w:name w:val="Normal Table"/>
     <w:uiPriority w:val="99"/>
     <w:semiHidden/>
@@ -3808,16 +1988,16 @@
       </w:tblCellMar>
     </w:tblPr>
   </w:style>
-  <w:style w:type="numbering" w:default="1" w:styleId="Geenlijst">
+  <w:style w:type="numbering" w:default="1" w:styleId="NoList">
     <w:name w:val="No List"/>
     <w:uiPriority w:val="99"/>
     <w:semiHidden/>
     <w:unhideWhenUsed/>
   </w:style>
-  <w:style w:type="character" w:customStyle="1" w:styleId="Kop4Char">
-    <w:name w:val="Kop 4 Char"/>
-    <w:basedOn w:val="Standaardalinea-lettertype"/>
-    <w:link w:val="Kop4"/>
+  <w:style w:type="character" w:customStyle="1" w:styleId="Heading4Char">
+    <w:name w:val="Heading 4 Char"/>
+    <w:basedOn w:val="DefaultParagraphFont"/>
+    <w:link w:val="Heading4"/>
     <w:uiPriority w:val="9"/>
     <w:rsid w:val="00767B76"/>
     <w:rPr>
@@ -3831,7 +2011,7 @@
   </w:style>
   <w:style w:type="paragraph" w:customStyle="1" w:styleId="Tabelbody">
     <w:name w:val="Tabel body"/>
-    <w:basedOn w:val="Standaard"/>
+    <w:basedOn w:val="Normal"/>
     <w:locked/>
     <w:rsid w:val="00767B76"/>
     <w:pPr>
@@ -3843,7 +2023,7 @@
   </w:style>
   <w:style w:type="paragraph" w:customStyle="1" w:styleId="tabelheader">
     <w:name w:val="tabel header"/>
-    <w:basedOn w:val="Standaard"/>
+    <w:basedOn w:val="Normal"/>
     <w:locked/>
     <w:rsid w:val="00767B76"/>
     <w:pPr>
@@ -3855,7 +2035,7 @@
   </w:style>
   <w:style w:type="paragraph" w:customStyle="1" w:styleId="Opmaakprofiel11ptCursief">
     <w:name w:val="Opmaakprofiel 11 pt Cursief"/>
-    <w:basedOn w:val="Standaard"/>
+    <w:basedOn w:val="Normal"/>
     <w:rsid w:val="00767B76"/>
     <w:pPr>
       <w:spacing w:after="60"/>
@@ -3866,10 +2046,10 @@
       <w:sz w:val="22"/>
     </w:rPr>
   </w:style>
-  <w:style w:type="paragraph" w:styleId="Koptekst">
+  <w:style w:type="paragraph" w:styleId="Header">
     <w:name w:val="header"/>
-    <w:basedOn w:val="Standaard"/>
-    <w:link w:val="KoptekstChar"/>
+    <w:basedOn w:val="Normal"/>
+    <w:link w:val="HeaderChar"/>
     <w:uiPriority w:val="99"/>
     <w:unhideWhenUsed/>
     <w:rsid w:val="0078297A"/>
@@ -3880,10 +2060,10 @@
       </w:tabs>
     </w:pPr>
   </w:style>
-  <w:style w:type="character" w:customStyle="1" w:styleId="KoptekstChar">
-    <w:name w:val="Koptekst Char"/>
-    <w:basedOn w:val="Standaardalinea-lettertype"/>
-    <w:link w:val="Koptekst"/>
+  <w:style w:type="character" w:customStyle="1" w:styleId="HeaderChar">
+    <w:name w:val="Header Char"/>
+    <w:basedOn w:val="DefaultParagraphFont"/>
+    <w:link w:val="Header"/>
     <w:uiPriority w:val="99"/>
     <w:rsid w:val="0078297A"/>
     <w:rPr>
@@ -3892,10 +2072,10 @@
       <w:szCs w:val="20"/>
     </w:rPr>
   </w:style>
-  <w:style w:type="paragraph" w:styleId="Voettekst">
+  <w:style w:type="paragraph" w:styleId="Footer">
     <w:name w:val="footer"/>
-    <w:basedOn w:val="Standaard"/>
-    <w:link w:val="VoettekstChar"/>
+    <w:basedOn w:val="Normal"/>
+    <w:link w:val="FooterChar"/>
     <w:uiPriority w:val="99"/>
     <w:unhideWhenUsed/>
     <w:rsid w:val="0078297A"/>
@@ -3906,10 +2086,10 @@
       </w:tabs>
     </w:pPr>
   </w:style>
-  <w:style w:type="character" w:customStyle="1" w:styleId="VoettekstChar">
-    <w:name w:val="Voettekst Char"/>
-    <w:basedOn w:val="Standaardalinea-lettertype"/>
-    <w:link w:val="Voettekst"/>
+  <w:style w:type="character" w:customStyle="1" w:styleId="FooterChar">
+    <w:name w:val="Footer Char"/>
+    <w:basedOn w:val="DefaultParagraphFont"/>
+    <w:link w:val="Footer"/>
     <w:uiPriority w:val="99"/>
     <w:rsid w:val="0078297A"/>
     <w:rPr>
@@ -3918,10 +2098,10 @@
       <w:szCs w:val="20"/>
     </w:rPr>
   </w:style>
-  <w:style w:type="paragraph" w:styleId="Inhopg1">
+  <w:style w:type="paragraph" w:styleId="TOC1">
     <w:name w:val="toc 1"/>
-    <w:basedOn w:val="Standaard"/>
-    <w:next w:val="Standaard"/>
+    <w:basedOn w:val="Normal"/>
+    <w:next w:val="Normal"/>
     <w:uiPriority w:val="39"/>
     <w:rsid w:val="00732FC7"/>
     <w:pPr>
@@ -3934,10 +2114,10 @@
       <w:sz w:val="22"/>
     </w:rPr>
   </w:style>
-  <w:style w:type="paragraph" w:styleId="Inhopg2">
+  <w:style w:type="paragraph" w:styleId="TOC2">
     <w:name w:val="toc 2"/>
-    <w:basedOn w:val="Standaard"/>
-    <w:next w:val="Standaard"/>
+    <w:basedOn w:val="Normal"/>
+    <w:next w:val="Normal"/>
     <w:uiPriority w:val="39"/>
     <w:rsid w:val="00732FC7"/>
     <w:pPr>
@@ -3950,7 +2130,7 @@
   </w:style>
   <w:style w:type="character" w:styleId="Hyperlink">
     <w:name w:val="Hyperlink"/>
-    <w:basedOn w:val="Standaardalinea-lettertype"/>
+    <w:basedOn w:val="DefaultParagraphFont"/>
     <w:uiPriority w:val="99"/>
     <w:unhideWhenUsed/>
     <w:rsid w:val="00732FC7"/>
@@ -3959,10 +2139,10 @@
       <w:u w:val="single"/>
     </w:rPr>
   </w:style>
-  <w:style w:type="character" w:customStyle="1" w:styleId="Kop1Char">
-    <w:name w:val="Kop 1 Char"/>
-    <w:basedOn w:val="Standaardalinea-lettertype"/>
-    <w:link w:val="Kop1"/>
+  <w:style w:type="character" w:customStyle="1" w:styleId="Heading1Char">
+    <w:name w:val="Heading 1 Char"/>
+    <w:basedOn w:val="DefaultParagraphFont"/>
+    <w:link w:val="Heading1"/>
     <w:uiPriority w:val="9"/>
     <w:rsid w:val="00732FC7"/>
     <w:rPr>
@@ -3972,10 +2152,10 @@
       <w:szCs w:val="32"/>
     </w:rPr>
   </w:style>
-  <w:style w:type="paragraph" w:styleId="Kopvaninhoudsopgave">
+  <w:style w:type="paragraph" w:styleId="TOCHeading">
     <w:name w:val="TOC Heading"/>
-    <w:basedOn w:val="Kop1"/>
-    <w:next w:val="Standaard"/>
+    <w:basedOn w:val="Heading1"/>
+    <w:next w:val="Normal"/>
     <w:uiPriority w:val="39"/>
     <w:unhideWhenUsed/>
     <w:qFormat/>

</xml_diff>